<commit_message>
Final Version before committing to mui rework of front end
</commit_message>
<xml_diff>
--- a/Extra/Project Overview 2 22 25.docx
+++ b/Extra/Project Overview 2 22 25.docx
@@ -108,15 +108,7 @@
       </w:r>
       <w:proofErr w:type="spellEnd"/>
       <w:r>
-        <w:t xml:space="preserve"> API or OPENAI </w:t>
-      </w:r>
-      <w:proofErr w:type="gramStart"/>
-      <w:r>
-        <w:t>API(</w:t>
-      </w:r>
-      <w:proofErr w:type="gramEnd"/>
-      <w:r>
-        <w:t>recommendations).</w:t>
+        <w:t xml:space="preserve"> API or OPENAI API(recommendations).</w:t>
       </w:r>
     </w:p>
     <w:p>
@@ -195,13 +187,8 @@
         </w:rPr>
       </w:pPr>
       <w:r>
-        <w:t>Safeguards against DDOS attacks, Token Over-</w:t>
-      </w:r>
-      <w:proofErr w:type="gramStart"/>
-      <w:r>
-        <w:t>use(</w:t>
-      </w:r>
-      <w:proofErr w:type="gramEnd"/>
+        <w:t>Safeguards against DDOS attacks, Token Over-use(</w:t>
+      </w:r>
       <w:r>
         <w:rPr>
           <w:i/>
@@ -284,23 +271,7 @@
           <w:i/>
           <w:iCs/>
         </w:rPr>
-        <w:t xml:space="preserve">… h u m a </w:t>
-      </w:r>
-      <w:proofErr w:type="gramStart"/>
-      <w:r>
-        <w:rPr>
-          <w:i/>
-          <w:iCs/>
-        </w:rPr>
-        <w:t>n  touch</w:t>
-      </w:r>
-      <w:proofErr w:type="gramEnd"/>
-      <w:r>
-        <w:rPr>
-          <w:i/>
-          <w:iCs/>
-        </w:rPr>
-        <w:t>.</w:t>
+        <w:t>… h u m a n  touch.</w:t>
       </w:r>
     </w:p>
     <w:p>
@@ -345,23 +316,38 @@
           <w:iCs/>
         </w:rPr>
         <w:lastRenderedPageBreak/>
-        <w:t xml:space="preserve">A separate “inspiration” page showing books currently popular, ideally top 5 overall. Top 5 by genre, top 5 by region. To keep maintenance </w:t>
-      </w:r>
-      <w:proofErr w:type="gramStart"/>
-      <w:r>
-        <w:rPr>
+        <w:t>A separate “inspiration” page showing books currently popular, ideally top 5 overall. Top 5 by genre, top 5 by region. To keep maintenance low I will likely have to import this from somewhere else automatically. This feature is most likely going to require the most work/maintenance- last in line for development.</w:t>
+      </w:r>
+    </w:p>
+    <w:p>
+      <w:pPr>
+        <w:pStyle w:val="ListParagraph"/>
+        <w:numPr>
+          <w:ilvl w:val="0"/>
+          <w:numId w:val="2"/>
+        </w:numPr>
+        <w:rPr>
+          <w:b/>
+          <w:bCs/>
           <w:i/>
           <w:iCs/>
         </w:rPr>
-        <w:t>low</w:t>
-      </w:r>
-      <w:proofErr w:type="gramEnd"/>
+      </w:pPr>
+      <w:proofErr w:type="spellStart"/>
       <w:r>
         <w:rPr>
           <w:i/>
           <w:iCs/>
         </w:rPr>
-        <w:t xml:space="preserve"> I will likely have to import this from somewhere else automatically. This feature is most likely going to require the most work/maintenance- last in line for development.</w:t>
+        <w:t>Custum</w:t>
+      </w:r>
+      <w:proofErr w:type="spellEnd"/>
+      <w:r>
+        <w:rPr>
+          <w:i/>
+          <w:iCs/>
+        </w:rPr>
+        <w:t xml:space="preserve"> LLM trained for book recommendations(maybe trained on book review data, library data) model set with custom safeguards/behavioral parameters</w:t>
       </w:r>
     </w:p>
     <w:p/>

</xml_diff>

<commit_message>
working better looking appBar
</commit_message>
<xml_diff>
--- a/Extra/Project Overview 2 22 25.docx
+++ b/Extra/Project Overview 2 22 25.docx
@@ -100,15 +100,7 @@
         <w:t>Currently</w:t>
       </w:r>
       <w:r>
-        <w:t xml:space="preserve">: I have a basic framework for users to enter book names and optional reasons. In return they will receive 3 recommended books. The front/backend are communicating. The MongoDB is setup but not really being used as all data is coming from </w:t>
-      </w:r>
-      <w:proofErr w:type="spellStart"/>
-      <w:r>
-        <w:t>googlebooks</w:t>
-      </w:r>
-      <w:proofErr w:type="spellEnd"/>
-      <w:r>
-        <w:t xml:space="preserve"> API or OPENAI API(recommendations).</w:t>
+        <w:t>: I have a basic framework for users to enter book names and optional reasons. In return they will receive 3 recommended books. The front/backend are communicating. The MongoDB is setup but not really being used as all data is coming from googlebooks API or OPENAI API(recommendations).</w:t>
       </w:r>
     </w:p>
     <w:p>
@@ -333,21 +325,34 @@
           <w:iCs/>
         </w:rPr>
       </w:pPr>
-      <w:proofErr w:type="spellStart"/>
       <w:r>
         <w:rPr>
           <w:i/>
           <w:iCs/>
         </w:rPr>
-        <w:t>Custum</w:t>
-      </w:r>
-      <w:proofErr w:type="spellEnd"/>
-      <w:r>
-        <w:rPr>
+        <w:t>Custum LLM trained for book recommendations(maybe trained on book review data, library data) model set with custom safeguards/behavioral parameters</w:t>
+      </w:r>
+    </w:p>
+    <w:p>
+      <w:pPr>
+        <w:pStyle w:val="ListParagraph"/>
+        <w:numPr>
+          <w:ilvl w:val="0"/>
+          <w:numId w:val="2"/>
+        </w:numPr>
+        <w:rPr>
+          <w:b/>
+          <w:bCs/>
           <w:i/>
           <w:iCs/>
         </w:rPr>
-        <w:t xml:space="preserve"> LLM trained for book recommendations(maybe trained on book review data, library data) model set with custom safeguards/behavioral parameters</w:t>
+      </w:pPr>
+      <w:r>
+        <w:rPr>
+          <w:i/>
+          <w:iCs/>
+        </w:rPr>
+        <w:t>Optional search filters like: modern books(before or after 1990), Best Sellers only, etc…</w:t>
       </w:r>
     </w:p>
     <w:p/>

</xml_diff>